<commit_message>
Added commands for changing case in visual mode
</commit_message>
<xml_diff>
--- a/cheatsheets/vim_cheatsheet.docx
+++ b/cheatsheets/vim_cheatsheet.docx
@@ -2117,6 +2117,117 @@
           <w:p>
             <w:pPr>
               <w:rPr>
+                <w:rFonts w:ascii="Consolas" w:eastAsia="Times New Roman" w:hAnsi="Consolas" w:cstheme="minorHAnsi"/>
+                <w:color w:val="171717" w:themeColor="background2" w:themeShade="1A"/>
+                <w:sz w:val="16"/>
+                <w:szCs w:val="16"/>
+              </w:rPr>
+            </w:pPr>
+            <w:r>
+              <w:rPr>
+                <w:rFonts w:ascii="Consolas" w:eastAsia="Times New Roman" w:hAnsi="Consolas" w:cstheme="minorHAnsi"/>
+                <w:color w:val="171717" w:themeColor="background2" w:themeShade="1A"/>
+                <w:sz w:val="16"/>
+                <w:szCs w:val="16"/>
+              </w:rPr>
+              <w:t>u</w:t>
+            </w:r>
+          </w:p>
+        </w:tc>
+        <w:tc>
+          <w:tcPr>
+            <w:tcW w:w="3780" w:type="dxa"/>
+            <w:vAlign w:val="center"/>
+          </w:tcPr>
+          <w:p>
+            <w:pPr>
+              <w:cnfStyle w:val="000000000000" w:firstRow="0" w:lastRow="0" w:firstColumn="0" w:lastColumn="0" w:oddVBand="0" w:evenVBand="0" w:oddHBand="0" w:evenHBand="0" w:firstRowFirstColumn="0" w:firstRowLastColumn="0" w:lastRowFirstColumn="0" w:lastRowLastColumn="0"/>
+              <w:rPr>
+                <w:rFonts w:eastAsia="Times New Roman" w:cstheme="minorHAnsi"/>
+                <w:color w:val="171717" w:themeColor="background2" w:themeShade="1A"/>
+                <w:sz w:val="16"/>
+                <w:szCs w:val="16"/>
+              </w:rPr>
+            </w:pPr>
+            <w:r>
+              <w:rPr>
+                <w:rFonts w:eastAsia="Times New Roman" w:cstheme="minorHAnsi"/>
+                <w:color w:val="171717" w:themeColor="background2" w:themeShade="1A"/>
+                <w:sz w:val="16"/>
+                <w:szCs w:val="16"/>
+              </w:rPr>
+              <w:t>lowercase the selected text</w:t>
+            </w:r>
+          </w:p>
+        </w:tc>
+      </w:tr>
+      <w:tr>
+        <w:trPr>
+          <w:cnfStyle w:val="000000100000" w:firstRow="0" w:lastRow="0" w:firstColumn="0" w:lastColumn="0" w:oddVBand="0" w:evenVBand="0" w:oddHBand="1" w:evenHBand="0" w:firstRowFirstColumn="0" w:firstRowLastColumn="0" w:lastRowFirstColumn="0" w:lastRowLastColumn="0"/>
+        </w:trPr>
+        <w:tc>
+          <w:tcPr>
+            <w:cnfStyle w:val="001000000000" w:firstRow="0" w:lastRow="0" w:firstColumn="1" w:lastColumn="0" w:oddVBand="0" w:evenVBand="0" w:oddHBand="0" w:evenHBand="0" w:firstRowFirstColumn="0" w:firstRowLastColumn="0" w:lastRowFirstColumn="0" w:lastRowLastColumn="0"/>
+            <w:tcW w:w="895" w:type="dxa"/>
+            <w:vAlign w:val="center"/>
+          </w:tcPr>
+          <w:p>
+            <w:pPr>
+              <w:rPr>
+                <w:rFonts w:ascii="Consolas" w:eastAsia="Times New Roman" w:hAnsi="Consolas" w:cstheme="minorHAnsi"/>
+                <w:color w:val="171717" w:themeColor="background2" w:themeShade="1A"/>
+                <w:sz w:val="16"/>
+                <w:szCs w:val="16"/>
+              </w:rPr>
+            </w:pPr>
+            <w:r>
+              <w:rPr>
+                <w:rFonts w:ascii="Consolas" w:eastAsia="Times New Roman" w:hAnsi="Consolas" w:cstheme="minorHAnsi"/>
+                <w:color w:val="171717" w:themeColor="background2" w:themeShade="1A"/>
+                <w:sz w:val="16"/>
+                <w:szCs w:val="16"/>
+              </w:rPr>
+              <w:t>U</w:t>
+            </w:r>
+          </w:p>
+        </w:tc>
+        <w:tc>
+          <w:tcPr>
+            <w:tcW w:w="3780" w:type="dxa"/>
+            <w:vAlign w:val="center"/>
+          </w:tcPr>
+          <w:p>
+            <w:pPr>
+              <w:cnfStyle w:val="000000100000" w:firstRow="0" w:lastRow="0" w:firstColumn="0" w:lastColumn="0" w:oddVBand="0" w:evenVBand="0" w:oddHBand="1" w:evenHBand="0" w:firstRowFirstColumn="0" w:firstRowLastColumn="0" w:lastRowFirstColumn="0" w:lastRowLastColumn="0"/>
+              <w:rPr>
+                <w:rFonts w:eastAsia="Times New Roman" w:cstheme="minorHAnsi"/>
+                <w:color w:val="171717" w:themeColor="background2" w:themeShade="1A"/>
+                <w:sz w:val="16"/>
+                <w:szCs w:val="16"/>
+              </w:rPr>
+            </w:pPr>
+            <w:r>
+              <w:rPr>
+                <w:rFonts w:eastAsia="Times New Roman" w:cstheme="minorHAnsi"/>
+                <w:color w:val="171717" w:themeColor="background2" w:themeShade="1A"/>
+                <w:sz w:val="16"/>
+                <w:szCs w:val="16"/>
+              </w:rPr>
+              <w:t>uppercase the selected text</w:t>
+            </w:r>
+          </w:p>
+        </w:tc>
+      </w:tr>
+      <w:tr>
+        <w:tc>
+          <w:tcPr>
+            <w:cnfStyle w:val="001000000000" w:firstRow="0" w:lastRow="0" w:firstColumn="1" w:lastColumn="0" w:oddVBand="0" w:evenVBand="0" w:oddHBand="0" w:evenHBand="0" w:firstRowFirstColumn="0" w:firstRowLastColumn="0" w:lastRowFirstColumn="0" w:lastRowLastColumn="0"/>
+            <w:tcW w:w="895" w:type="dxa"/>
+            <w:vAlign w:val="center"/>
+          </w:tcPr>
+          <w:p>
+            <w:pPr>
+              <w:rPr>
                 <w:rFonts w:ascii="Consolas" w:hAnsi="Consolas" w:cstheme="minorHAnsi"/>
                 <w:sz w:val="16"/>
                 <w:szCs w:val="16"/>
@@ -2869,17 +2980,8 @@
       <w:pPr>
         <w:rPr>
           <w:rFonts w:cstheme="minorHAnsi"/>
-          <w:sz w:val="4"/>
-          <w:szCs w:val="4"/>
-        </w:rPr>
-      </w:pPr>
-    </w:p>
-    <w:p>
-      <w:pPr>
-        <w:rPr>
-          <w:rFonts w:cstheme="minorHAnsi"/>
-          <w:sz w:val="4"/>
-          <w:szCs w:val="4"/>
+          <w:sz w:val="2"/>
+          <w:szCs w:val="2"/>
         </w:rPr>
       </w:pPr>
     </w:p>
@@ -7091,8 +7193,6 @@
               </w:rPr>
               <w:t>str</w:t>
             </w:r>
-            <w:bookmarkStart w:id="0" w:name="_GoBack"/>
-            <w:bookmarkEnd w:id="0"/>
           </w:p>
         </w:tc>
         <w:tc>
@@ -8566,6 +8666,8 @@
           <w:szCs w:val="4"/>
         </w:rPr>
       </w:pPr>
+      <w:bookmarkStart w:id="0" w:name="_GoBack"/>
+      <w:bookmarkEnd w:id="0"/>
     </w:p>
     <w:p>
       <w:pPr>
@@ -11178,25 +11280,7 @@
         <w:sz w:val="16"/>
         <w:szCs w:val="16"/>
       </w:rPr>
-      <w:t>9</w:t>
-    </w:r>
-    <w:r>
-      <w:rPr>
-        <w:rFonts w:asciiTheme="majorHAnsi" w:hAnsiTheme="majorHAnsi" w:cstheme="majorHAnsi"/>
-        <w:color w:val="BFBFBF" w:themeColor="background1" w:themeShade="BF"/>
-        <w:sz w:val="16"/>
-        <w:szCs w:val="16"/>
-      </w:rPr>
-      <w:t>/</w:t>
-    </w:r>
-    <w:r>
-      <w:rPr>
-        <w:rFonts w:asciiTheme="majorHAnsi" w:hAnsiTheme="majorHAnsi" w:cstheme="majorHAnsi"/>
-        <w:color w:val="BFBFBF" w:themeColor="background1" w:themeShade="BF"/>
-        <w:sz w:val="16"/>
-        <w:szCs w:val="16"/>
-      </w:rPr>
-      <w:t>2</w:t>
+      <w:t>10/24</w:t>
     </w:r>
     <w:r>
       <w:rPr>
@@ -11504,7 +11588,7 @@
       </w:pPr>
     </w:pPrDefault>
   </w:docDefaults>
-  <w:latentStyles w:defLockedState="0" w:defUIPriority="99" w:defSemiHidden="0" w:defUnhideWhenUsed="0" w:defQFormat="0" w:count="377">
+  <w:latentStyles w:defLockedState="0" w:defUIPriority="99" w:defSemiHidden="0" w:defUnhideWhenUsed="0" w:defQFormat="0" w:count="376">
     <w:lsdException w:name="Normal" w:uiPriority="0" w:qFormat="1"/>
     <w:lsdException w:name="heading 1" w:uiPriority="9" w:qFormat="1"/>
     <w:lsdException w:name="heading 2" w:semiHidden="1" w:uiPriority="9" w:unhideWhenUsed="1" w:qFormat="1"/>
@@ -11881,7 +11965,6 @@
     <w:lsdException w:name="Hashtag" w:semiHidden="1" w:unhideWhenUsed="1"/>
     <w:lsdException w:name="Unresolved Mention" w:semiHidden="1" w:unhideWhenUsed="1"/>
     <w:lsdException w:name="Smart Link" w:semiHidden="1" w:unhideWhenUsed="1"/>
-    <w:lsdException w:name="Smart Link Error" w:semiHidden="1" w:unhideWhenUsed="1"/>
   </w:latentStyles>
   <w:style w:type="paragraph" w:default="1" w:styleId="Normal">
     <w:name w:val="Normal"/>

</xml_diff>